<commit_message>
modified patent template file content
</commit_message>
<xml_diff>
--- a/storage/contractTemplates/5cf080347b51c.docx
+++ b/storage/contractTemplates/5cf080347b51c.docx
@@ -300,8 +300,6 @@
         </w:rPr>
         <w:t xml:space="preserve">甲乙双方本着自愿平等、诚实信用的原则，根据《中华人民共和国合同法》及《中华人民共和国专利法》的相关规定，经过友好协商，就甲方委托乙方代理专利相关事宜，达成如下协议，诚望双方共同恪守： </w:t>
       </w:r>
-      <w:bookmarkStart w:id="0" w:name="_GoBack"/>
-      <w:bookmarkEnd w:id="0"/>
     </w:p>
     <w:p>
       <w:pPr>
@@ -465,6 +463,22 @@
             </w:pPr>
             <w:r>
               <w:rPr>
+                <w:rFonts w:hint="eastAsia" w:ascii="宋体" w:hAnsi="宋体"/>
+                <w:b/>
+                <w:bCs/>
+                <w:color w:val="000000"/>
+                <w:position w:val="0"/>
+                <w:sz w:val="24"/>
+                <w:szCs w:val="24"/>
+                <w:vertAlign w:val="baseline"/>
+                <w:lang w:eastAsia="zh-CN"/>
+              </w:rPr>
+              <w:t>专利</w:t>
+            </w:r>
+            <w:bookmarkStart w:id="0" w:name="_GoBack"/>
+            <w:bookmarkEnd w:id="0"/>
+            <w:r>
+              <w:rPr>
                 <w:rFonts w:ascii="宋体" w:hAnsi="宋体"/>
                 <w:b/>
                 <w:bCs/>
@@ -474,7 +488,7 @@
                 <w:szCs w:val="24"/>
                 <w:vertAlign w:val="baseline"/>
               </w:rPr>
-              <w:t>商标名称</w:t>
+              <w:t>名称</w:t>
             </w:r>
           </w:p>
         </w:tc>

</xml_diff>